<commit_message>
Fixed mistake in previous commit
</commit_message>
<xml_diff>
--- a/integrator/test/Proba32-index-sla.expected.docx
+++ b/integrator/test/Proba32-index-sla.expected.docx
@@ -5572,6 +5572,26 @@
     </w:p>
     <w:p>
       <w:pPr>
+        <w:spacing w:before="0" w:after="0"/>
+        <w:ind w:firstLine="454"/>
+      </w:pPr>
+      <w:r>
+        <w:rPr>
+          <w:rFonts w:ascii="CyrillicaOchrid10U" w:hAnsi="CyrillicaOchrid10U"/>
+          <w:sz w:val="24"/>
+        </w:rPr>
+        <w:t>| | оба на десѧте</w:t>
+      </w:r>
+      <w:r>
+        <w:t xml:space="preserve"> (</w:t>
+        <w:t>1</w:t>
+      </w:r>
+      <w:r>
+        <w:t>)</w:t>
+      </w:r>
+    </w:p>
+    <w:p>
+      <w:pPr>
         <w:pStyle w:val="ListBullet"/>
         <w:spacing w:before="0" w:after="0"/>
         <w:ind w:left="907"/>
@@ -6932,6 +6952,26 @@
           <w:sz w:val="24"/>
         </w:rPr>
         <w:t>| подъ + Instr.</w:t>
+      </w:r>
+      <w:r>
+        <w:t xml:space="preserve"> (</w:t>
+        <w:t>1</w:t>
+      </w:r>
+      <w:r>
+        <w:t>)</w:t>
+      </w:r>
+    </w:p>
+    <w:p>
+      <w:pPr>
+        <w:spacing w:before="0" w:after="0"/>
+        <w:ind w:firstLine="454"/>
+      </w:pPr>
+      <w:r>
+        <w:rPr>
+          <w:rFonts w:ascii="CyrillicaOchrid10U" w:hAnsi="CyrillicaOchrid10U"/>
+          <w:sz w:val="24"/>
+        </w:rPr>
+        <w:t>| | сꙑ подъ нм</w:t>
       </w:r>
       <w:r>
         <w:t xml:space="preserve"> (</w:t>

</xml_diff>